<commit_message>
Add recipe functions and update docx file
-Raz
</commit_message>
<xml_diff>
--- a/src/API-Server.docx
+++ b/src/API-Server.docx
@@ -167,7 +167,7 @@
         <w:bidi/>
         <w:spacing w:line="285" w:lineRule="atLeast"/>
         <w:rPr>
-          <w:rFonts w:ascii="Consolas" w:eastAsia="Times New Roman" w:hAnsi="Consolas" w:cs="Times New Roman" w:hint="cs"/>
+          <w:rFonts w:ascii="Consolas" w:eastAsia="Times New Roman" w:hAnsi="Consolas" w:cs="Times New Roman"/>
           <w:color w:val="FFFFFF" w:themeColor="background1"/>
           <w:sz w:val="21"/>
           <w:szCs w:val="21"/>
@@ -334,7 +334,7 @@
         <w:bidi/>
         <w:spacing w:line="285" w:lineRule="atLeast"/>
         <w:rPr>
-          <w:rFonts w:ascii="Consolas" w:eastAsia="Times New Roman" w:hAnsi="Consolas" w:cs="Times New Roman" w:hint="cs"/>
+          <w:rFonts w:ascii="Consolas" w:eastAsia="Times New Roman" w:hAnsi="Consolas" w:cs="Times New Roman"/>
           <w:color w:val="FFFFFF" w:themeColor="background1"/>
           <w:sz w:val="21"/>
           <w:szCs w:val="21"/>
@@ -742,8 +742,6 @@
           <w:color w:val="FFFFFF" w:themeColor="background1"/>
         </w:rPr>
       </w:pPr>
-      <w:bookmarkStart w:id="0" w:name="_GoBack"/>
-      <w:bookmarkEnd w:id="0"/>
     </w:p>
     <w:p>
       <w:pPr>
@@ -895,35 +893,7 @@
             <w:rStyle w:val="Hyperlink"/>
             <w:color w:val="FFFFFF" w:themeColor="background1"/>
           </w:rPr>
-          <w:t>http://localhost:8080/api/</w:t>
-        </w:r>
-        <w:r>
-          <w:rPr>
-            <w:rStyle w:val="Hyperlink"/>
-            <w:color w:val="FFFFFF" w:themeColor="background1"/>
-          </w:rPr>
-          <w:t>update</w:t>
-        </w:r>
-        <w:r>
-          <w:rPr>
-            <w:rStyle w:val="Hyperlink"/>
-            <w:color w:val="FFFFFF" w:themeColor="background1"/>
-          </w:rPr>
-          <w:t>Recipe?</w:t>
-        </w:r>
-        <w:r>
-          <w:rPr>
-            <w:rStyle w:val="Hyperlink"/>
-            <w:color w:val="FFFFFF" w:themeColor="background1"/>
-          </w:rPr>
-          <w:t>i</w:t>
-        </w:r>
-        <w:r>
-          <w:rPr>
-            <w:rStyle w:val="Hyperlink"/>
-            <w:color w:val="FFFFFF" w:themeColor="background1"/>
-          </w:rPr>
-          <w:t>d=5d31fe7f13c11734dc3afbb1&amp;&amp;name=Burger&amp;&amp;description=Burger description&amp;&amp;image_path=url&amp;&amp;ingredients=foo,bar,borr</w:t>
+          <w:t>http://localhost:8080/api/updateRecipe?id=5d31fe7f13c11734dc3afbb1&amp;&amp;name=Burger&amp;&amp;description=Burger description&amp;&amp;image_path=url&amp;&amp;ingredients=foo,bar,borr</w:t>
         </w:r>
       </w:hyperlink>
     </w:p>
@@ -1063,6 +1033,632 @@
           <w:t>http://localhost:8080/api/deleteRecipe?id=5d4d9577b138e90810cbe670</w:t>
         </w:r>
       </w:hyperlink>
+    </w:p>
+    <w:p>
+      <w:pPr>
+        <w:bidi/>
+      </w:pPr>
+    </w:p>
+    <w:p>
+      <w:pPr>
+        <w:shd w:val="clear" w:color="auto" w:fill="1E1E1E"/>
+        <w:bidi/>
+        <w:spacing w:after="0" w:line="285" w:lineRule="atLeast"/>
+        <w:rPr>
+          <w:rFonts w:ascii="Consolas" w:eastAsia="Times New Roman" w:hAnsi="Consolas" w:cs="Times New Roman"/>
+          <w:color w:val="CE9178"/>
+          <w:sz w:val="21"/>
+          <w:szCs w:val="21"/>
+        </w:rPr>
+      </w:pPr>
+      <w:proofErr w:type="spellStart"/>
+      <w:r>
+        <w:rPr>
+          <w:rFonts w:ascii="Consolas" w:eastAsia="Times New Roman" w:hAnsi="Consolas" w:cs="Times New Roman"/>
+          <w:color w:val="CE9178"/>
+          <w:sz w:val="21"/>
+          <w:szCs w:val="21"/>
+        </w:rPr>
+        <w:t>getRecipeByName</w:t>
+      </w:r>
+      <w:proofErr w:type="spellEnd"/>
+    </w:p>
+    <w:p>
+      <w:pPr>
+        <w:shd w:val="clear" w:color="auto" w:fill="1E1E1E"/>
+        <w:bidi/>
+        <w:spacing w:line="285" w:lineRule="atLeast"/>
+        <w:rPr>
+          <w:rFonts w:ascii="Consolas" w:eastAsia="Times New Roman" w:hAnsi="Consolas" w:cs="Times New Roman"/>
+          <w:color w:val="9CDCFE"/>
+          <w:sz w:val="21"/>
+          <w:szCs w:val="21"/>
+          <w:rtl/>
+        </w:rPr>
+      </w:pPr>
+      <w:r>
+        <w:rPr>
+          <w:rFonts w:hint="cs"/>
+          <w:rtl/>
+        </w:rPr>
+        <w:t xml:space="preserve">מקבל פרמטר בשם </w:t>
+      </w:r>
+      <w:r>
+        <w:rPr>
+          <w:rFonts w:ascii="Consolas" w:eastAsia="Times New Roman" w:hAnsi="Consolas" w:cs="Times New Roman"/>
+          <w:color w:val="9CDCFE"/>
+          <w:sz w:val="21"/>
+          <w:szCs w:val="21"/>
+        </w:rPr>
+        <w:t>name</w:t>
+      </w:r>
+      <w:r>
+        <w:rPr>
+          <w:rFonts w:ascii="Consolas" w:eastAsia="Times New Roman" w:hAnsi="Consolas" w:cs="Times New Roman" w:hint="cs"/>
+          <w:color w:val="9CDCFE"/>
+          <w:sz w:val="21"/>
+          <w:szCs w:val="21"/>
+          <w:rtl/>
+        </w:rPr>
+        <w:t xml:space="preserve"> (של המתכון)</w:t>
+      </w:r>
+    </w:p>
+    <w:p>
+      <w:pPr>
+        <w:shd w:val="clear" w:color="auto" w:fill="1E1E1E"/>
+        <w:bidi/>
+        <w:spacing w:line="285" w:lineRule="atLeast"/>
+        <w:rPr>
+          <w:rFonts w:ascii="Consolas" w:eastAsia="Times New Roman" w:hAnsi="Consolas" w:cs="Times New Roman"/>
+          <w:color w:val="9CDCFE"/>
+          <w:sz w:val="21"/>
+          <w:szCs w:val="21"/>
+          <w:rtl/>
+        </w:rPr>
+      </w:pPr>
+      <w:r>
+        <w:rPr>
+          <w:rFonts w:ascii="Consolas" w:eastAsia="Times New Roman" w:hAnsi="Consolas" w:cs="Times New Roman" w:hint="cs"/>
+          <w:color w:val="9CDCFE"/>
+          <w:sz w:val="21"/>
+          <w:szCs w:val="21"/>
+          <w:rtl/>
+        </w:rPr>
+        <w:t xml:space="preserve">מחזיר 1- אם </w:t>
+      </w:r>
+      <w:r>
+        <w:rPr>
+          <w:rFonts w:ascii="Consolas" w:eastAsia="Times New Roman" w:hAnsi="Consolas" w:cs="Times New Roman" w:hint="cs"/>
+          <w:color w:val="9CDCFE"/>
+          <w:sz w:val="21"/>
+          <w:szCs w:val="21"/>
+          <w:rtl/>
+        </w:rPr>
+        <w:t xml:space="preserve">לא נמצא מתכון בעל </w:t>
+      </w:r>
+      <w:r>
+        <w:rPr>
+          <w:rFonts w:ascii="Consolas" w:eastAsia="Times New Roman" w:hAnsi="Consolas" w:cs="Times New Roman" w:hint="cs"/>
+          <w:color w:val="9CDCFE"/>
+          <w:sz w:val="21"/>
+          <w:szCs w:val="21"/>
+          <w:rtl/>
+        </w:rPr>
+        <w:t xml:space="preserve">שם </w:t>
+      </w:r>
+      <w:r>
+        <w:rPr>
+          <w:rFonts w:ascii="Consolas" w:eastAsia="Times New Roman" w:hAnsi="Consolas" w:cs="Times New Roman" w:hint="cs"/>
+          <w:color w:val="9CDCFE"/>
+          <w:sz w:val="21"/>
+          <w:szCs w:val="21"/>
+          <w:rtl/>
+        </w:rPr>
+        <w:t>תואם או את פרטי המתכון אם נמצא</w:t>
+      </w:r>
+      <w:r>
+        <w:rPr>
+          <w:rFonts w:ascii="Consolas" w:eastAsia="Times New Roman" w:hAnsi="Consolas" w:cs="Times New Roman" w:hint="cs"/>
+          <w:color w:val="9CDCFE"/>
+          <w:sz w:val="21"/>
+          <w:szCs w:val="21"/>
+          <w:rtl/>
+        </w:rPr>
+        <w:t xml:space="preserve"> </w:t>
+      </w:r>
+    </w:p>
+    <w:p>
+      <w:pPr>
+        <w:shd w:val="clear" w:color="auto" w:fill="1E1E1E"/>
+        <w:bidi/>
+        <w:spacing w:line="285" w:lineRule="atLeast"/>
+        <w:rPr>
+          <w:rFonts w:ascii="Consolas" w:eastAsia="Times New Roman" w:hAnsi="Consolas" w:cs="Times New Roman"/>
+          <w:color w:val="FFFFFF" w:themeColor="background1"/>
+          <w:sz w:val="21"/>
+          <w:szCs w:val="21"/>
+          <w:rtl/>
+        </w:rPr>
+      </w:pPr>
+      <w:r>
+        <w:rPr>
+          <w:rFonts w:ascii="Consolas" w:eastAsia="Times New Roman" w:hAnsi="Consolas" w:cs="Times New Roman" w:hint="cs"/>
+          <w:color w:val="9CDCFE"/>
+          <w:sz w:val="21"/>
+          <w:szCs w:val="21"/>
+          <w:rtl/>
+        </w:rPr>
+        <w:t>דוגמא לשימוש:</w:t>
+      </w:r>
+    </w:p>
+    <w:p>
+      <w:pPr>
+        <w:shd w:val="clear" w:color="auto" w:fill="1E1E1E"/>
+        <w:bidi/>
+        <w:spacing w:after="0" w:line="285" w:lineRule="atLeast"/>
+        <w:rPr>
+          <w:rFonts w:ascii="Consolas" w:eastAsia="Times New Roman" w:hAnsi="Consolas" w:cs="Times New Roman"/>
+          <w:color w:val="FFFFFF" w:themeColor="background1"/>
+          <w:sz w:val="21"/>
+          <w:szCs w:val="21"/>
+        </w:rPr>
+      </w:pPr>
+      <w:hyperlink r:id="rId11" w:history="1">
+        <w:r>
+          <w:rPr>
+            <w:rStyle w:val="Hyperlink"/>
+            <w:color w:val="FFFFFF" w:themeColor="background1"/>
+          </w:rPr>
+          <w:t>http://localhost:8080/api/getRecipeByName/?name=Burger2</w:t>
+        </w:r>
+      </w:hyperlink>
+    </w:p>
+    <w:p>
+      <w:pPr>
+        <w:bidi/>
+      </w:pPr>
+    </w:p>
+    <w:p>
+      <w:pPr>
+        <w:shd w:val="clear" w:color="auto" w:fill="1E1E1E"/>
+        <w:spacing w:after="0" w:line="285" w:lineRule="atLeast"/>
+        <w:jc w:val="right"/>
+        <w:rPr>
+          <w:rFonts w:ascii="Consolas" w:eastAsia="Times New Roman" w:hAnsi="Consolas" w:cs="Times New Roman"/>
+          <w:color w:val="CE9178"/>
+          <w:sz w:val="21"/>
+          <w:szCs w:val="21"/>
+        </w:rPr>
+      </w:pPr>
+      <w:proofErr w:type="spellStart"/>
+      <w:r>
+        <w:rPr>
+          <w:rFonts w:ascii="Consolas" w:eastAsia="Times New Roman" w:hAnsi="Consolas" w:cs="Times New Roman"/>
+          <w:color w:val="CE9178"/>
+          <w:sz w:val="21"/>
+          <w:szCs w:val="21"/>
+        </w:rPr>
+        <w:t>searchRecipe</w:t>
+      </w:r>
+      <w:proofErr w:type="spellEnd"/>
+    </w:p>
+    <w:p>
+      <w:pPr>
+        <w:shd w:val="clear" w:color="auto" w:fill="1E1E1E"/>
+        <w:bidi/>
+        <w:spacing w:line="285" w:lineRule="atLeast"/>
+        <w:rPr>
+          <w:rtl/>
+        </w:rPr>
+      </w:pPr>
+      <w:r>
+        <w:rPr>
+          <w:rFonts w:hint="cs"/>
+          <w:rtl/>
+        </w:rPr>
+        <w:t xml:space="preserve">מקבל </w:t>
+      </w:r>
+      <w:r>
+        <w:rPr>
+          <w:rFonts w:hint="cs"/>
+          <w:rtl/>
+        </w:rPr>
+        <w:t>3</w:t>
+      </w:r>
+      <w:r>
+        <w:rPr>
+          <w:rFonts w:hint="cs"/>
+          <w:rtl/>
+        </w:rPr>
+        <w:t xml:space="preserve"> פרמטרים: </w:t>
+      </w:r>
+    </w:p>
+    <w:p>
+      <w:pPr>
+        <w:shd w:val="clear" w:color="auto" w:fill="1E1E1E"/>
+        <w:bidi/>
+        <w:spacing w:line="285" w:lineRule="atLeast"/>
+        <w:rPr>
+          <w:rtl/>
+        </w:rPr>
+      </w:pPr>
+      <w:r>
+        <w:rPr>
+          <w:color w:val="D9E2F3" w:themeColor="accent1" w:themeTint="33"/>
+        </w:rPr>
+        <w:t>string</w:t>
+      </w:r>
+      <w:r>
+        <w:rPr>
+          <w:rFonts w:hint="cs"/>
+          <w:color w:val="D9E2F3" w:themeColor="accent1" w:themeTint="33"/>
+          <w:rtl/>
+        </w:rPr>
+        <w:t xml:space="preserve"> </w:t>
+      </w:r>
+      <w:r>
+        <w:rPr>
+          <w:rFonts w:hint="cs"/>
+          <w:rtl/>
+        </w:rPr>
+        <w:t xml:space="preserve">- מחרוזת החיפוש, באמצעותה מחפשים מתכונים התואמים את מחרוזת החיפוש (מחפש מתכון מתאים עפ"י פרטי המתכון הבאים: שם, תיאור, </w:t>
+      </w:r>
+      <w:r>
+        <w:rPr>
+          <w:rFonts w:hint="cs"/>
+          <w:rtl/>
+        </w:rPr>
+        <w:t xml:space="preserve">שמות </w:t>
+      </w:r>
+      <w:r>
+        <w:rPr>
+          <w:rFonts w:hint="cs"/>
+          <w:rtl/>
+        </w:rPr>
+        <w:t>מצרכים)</w:t>
+      </w:r>
+    </w:p>
+    <w:p>
+      <w:pPr>
+        <w:shd w:val="clear" w:color="auto" w:fill="1E1E1E"/>
+        <w:bidi/>
+        <w:spacing w:line="285" w:lineRule="atLeast"/>
+        <w:rPr>
+          <w:rtl/>
+        </w:rPr>
+      </w:pPr>
+      <w:proofErr w:type="spellStart"/>
+      <w:r>
+        <w:rPr>
+          <w:color w:val="D9E2F3" w:themeColor="accent1" w:themeTint="33"/>
+        </w:rPr>
+        <w:t>isCaseSensitive</w:t>
+      </w:r>
+      <w:proofErr w:type="spellEnd"/>
+      <w:r>
+        <w:rPr>
+          <w:rFonts w:hint="cs"/>
+          <w:color w:val="D9E2F3" w:themeColor="accent1" w:themeTint="33"/>
+          <w:rtl/>
+        </w:rPr>
+        <w:t xml:space="preserve"> </w:t>
+      </w:r>
+      <w:r>
+        <w:rPr>
+          <w:rtl/>
+        </w:rPr>
+        <w:t>–</w:t>
+      </w:r>
+      <w:r>
+        <w:rPr>
+          <w:rFonts w:hint="cs"/>
+          <w:rtl/>
+        </w:rPr>
+        <w:t xml:space="preserve"> האם לחפש עפ"י </w:t>
+      </w:r>
+      <w:r>
+        <w:t>case sensitive</w:t>
+      </w:r>
+      <w:r>
+        <w:rPr>
+          <w:rFonts w:hint="cs"/>
+          <w:rtl/>
+        </w:rPr>
+        <w:t xml:space="preserve"> או לא (</w:t>
+      </w:r>
+      <w:r>
+        <w:t>true/false</w:t>
+      </w:r>
+      <w:r>
+        <w:rPr>
+          <w:rFonts w:hint="cs"/>
+          <w:rtl/>
+        </w:rPr>
+        <w:t>)</w:t>
+      </w:r>
+      <w:r>
+        <w:rPr>
+          <w:rFonts w:hint="cs"/>
+          <w:rtl/>
+        </w:rPr>
+        <w:t xml:space="preserve">. ערך </w:t>
+      </w:r>
+      <w:proofErr w:type="spellStart"/>
+      <w:r>
+        <w:rPr>
+          <w:rFonts w:hint="cs"/>
+          <w:rtl/>
+        </w:rPr>
+        <w:t>דיפולטי</w:t>
+      </w:r>
+      <w:proofErr w:type="spellEnd"/>
+      <w:r>
+        <w:rPr>
+          <w:rFonts w:hint="cs"/>
+          <w:rtl/>
+        </w:rPr>
+        <w:t xml:space="preserve"> </w:t>
+      </w:r>
+      <w:r>
+        <w:rPr>
+          <w:rtl/>
+        </w:rPr>
+        <w:t>–</w:t>
+      </w:r>
+      <w:r>
+        <w:rPr>
+          <w:rFonts w:hint="cs"/>
+          <w:rtl/>
+        </w:rPr>
+        <w:t xml:space="preserve"> </w:t>
+      </w:r>
+      <w:r>
+        <w:t>true</w:t>
+      </w:r>
+      <w:r>
+        <w:rPr>
+          <w:rFonts w:hint="cs"/>
+          <w:rtl/>
+        </w:rPr>
+        <w:t xml:space="preserve"> (שדה לא חובה)</w:t>
+      </w:r>
+    </w:p>
+    <w:p>
+      <w:pPr>
+        <w:shd w:val="clear" w:color="auto" w:fill="1E1E1E"/>
+        <w:bidi/>
+        <w:spacing w:line="285" w:lineRule="atLeast"/>
+        <w:rPr>
+          <w:rFonts w:hint="cs"/>
+          <w:rtl/>
+        </w:rPr>
+      </w:pPr>
+      <w:proofErr w:type="spellStart"/>
+      <w:r>
+        <w:rPr>
+          <w:color w:val="D9E2F3" w:themeColor="accent1" w:themeTint="33"/>
+        </w:rPr>
+        <w:t>userId</w:t>
+      </w:r>
+      <w:proofErr w:type="spellEnd"/>
+      <w:r>
+        <w:rPr>
+          <w:rFonts w:hint="cs"/>
+          <w:color w:val="D9E2F3" w:themeColor="accent1" w:themeTint="33"/>
+          <w:rtl/>
+        </w:rPr>
+        <w:t xml:space="preserve"> </w:t>
+      </w:r>
+      <w:r>
+        <w:rPr>
+          <w:rtl/>
+        </w:rPr>
+        <w:t>–</w:t>
+      </w:r>
+      <w:r>
+        <w:rPr>
+          <w:rFonts w:hint="cs"/>
+          <w:rtl/>
+        </w:rPr>
+        <w:t xml:space="preserve"> </w:t>
+      </w:r>
+      <w:r>
+        <w:rPr>
+          <w:rFonts w:hint="cs"/>
+          <w:rtl/>
+        </w:rPr>
+        <w:t>במידה ושדה זה מושם, מתבצע חיפוש רק במתכונים המשויכים למשתמש בעל ה-</w:t>
+      </w:r>
+      <w:r>
+        <w:t>id</w:t>
+      </w:r>
+      <w:r>
+        <w:rPr>
+          <w:rFonts w:hint="cs"/>
+          <w:rtl/>
+        </w:rPr>
+        <w:t xml:space="preserve"> </w:t>
+      </w:r>
+      <w:r>
+        <w:rPr>
+          <w:rFonts w:hint="cs"/>
+          <w:rtl/>
+        </w:rPr>
+        <w:t>ש</w:t>
+      </w:r>
+      <w:r>
+        <w:rPr>
+          <w:rFonts w:hint="cs"/>
+          <w:rtl/>
+        </w:rPr>
+        <w:t>בשדה זה</w:t>
+      </w:r>
+      <w:r>
+        <w:rPr>
+          <w:rFonts w:hint="cs"/>
+          <w:rtl/>
+        </w:rPr>
+        <w:t xml:space="preserve"> (שדה לא חובה)</w:t>
+      </w:r>
+    </w:p>
+    <w:p>
+      <w:pPr>
+        <w:shd w:val="clear" w:color="auto" w:fill="1E1E1E"/>
+        <w:bidi/>
+        <w:spacing w:line="285" w:lineRule="atLeast"/>
+        <w:rPr>
+          <w:rFonts w:ascii="Consolas" w:eastAsia="Times New Roman" w:hAnsi="Consolas" w:cs="Times New Roman"/>
+          <w:color w:val="9CDCFE"/>
+          <w:sz w:val="21"/>
+          <w:szCs w:val="21"/>
+          <w:rtl/>
+        </w:rPr>
+      </w:pPr>
+      <w:r>
+        <w:rPr>
+          <w:rFonts w:ascii="Consolas" w:eastAsia="Times New Roman" w:hAnsi="Consolas" w:cs="Times New Roman" w:hint="cs"/>
+          <w:color w:val="9CDCFE"/>
+          <w:sz w:val="21"/>
+          <w:szCs w:val="21"/>
+          <w:rtl/>
+        </w:rPr>
+        <w:t xml:space="preserve">מחזיר 1- </w:t>
+      </w:r>
+      <w:r>
+        <w:rPr>
+          <w:rFonts w:ascii="Consolas" w:eastAsia="Times New Roman" w:hAnsi="Consolas" w:cs="Times New Roman" w:hint="cs"/>
+          <w:color w:val="9CDCFE"/>
+          <w:sz w:val="21"/>
+          <w:szCs w:val="21"/>
+          <w:rtl/>
+        </w:rPr>
+        <w:t>אם הייתה שגיאה</w:t>
+      </w:r>
+      <w:r>
+        <w:rPr>
+          <w:rFonts w:ascii="Consolas" w:eastAsia="Times New Roman" w:hAnsi="Consolas" w:cs="Times New Roman" w:hint="cs"/>
+          <w:color w:val="9CDCFE"/>
+          <w:sz w:val="21"/>
+          <w:szCs w:val="21"/>
+          <w:rtl/>
+        </w:rPr>
+        <w:t xml:space="preserve"> </w:t>
+      </w:r>
+      <w:r>
+        <w:rPr>
+          <w:rFonts w:ascii="Consolas" w:eastAsia="Times New Roman" w:hAnsi="Consolas" w:cs="Times New Roman" w:hint="cs"/>
+          <w:color w:val="9CDCFE"/>
+          <w:sz w:val="21"/>
+          <w:szCs w:val="21"/>
+          <w:rtl/>
+        </w:rPr>
+        <w:t>או את רשימת המתכונים התואמים את מחרוזת החיפוש (רשימה ריקה במידה ולא נמצאו)</w:t>
+      </w:r>
+      <w:r>
+        <w:rPr>
+          <w:rFonts w:ascii="Consolas" w:eastAsia="Times New Roman" w:hAnsi="Consolas" w:cs="Times New Roman" w:hint="cs"/>
+          <w:color w:val="9CDCFE"/>
+          <w:sz w:val="21"/>
+          <w:szCs w:val="21"/>
+          <w:rtl/>
+        </w:rPr>
+        <w:t xml:space="preserve"> עבור משתמש או עבור כלל המתכונים בהתאם לפרמטרים</w:t>
+      </w:r>
+    </w:p>
+    <w:p>
+      <w:pPr>
+        <w:shd w:val="clear" w:color="auto" w:fill="1E1E1E"/>
+        <w:bidi/>
+        <w:spacing w:line="285" w:lineRule="atLeast"/>
+        <w:rPr>
+          <w:rFonts w:ascii="Consolas" w:eastAsia="Times New Roman" w:hAnsi="Consolas" w:cs="Times New Roman"/>
+          <w:color w:val="FFFFFF" w:themeColor="background1"/>
+          <w:sz w:val="21"/>
+          <w:szCs w:val="21"/>
+          <w:rtl/>
+        </w:rPr>
+      </w:pPr>
+      <w:r>
+        <w:rPr>
+          <w:rFonts w:ascii="Consolas" w:eastAsia="Times New Roman" w:hAnsi="Consolas" w:cs="Times New Roman" w:hint="cs"/>
+          <w:color w:val="9CDCFE"/>
+          <w:sz w:val="21"/>
+          <w:szCs w:val="21"/>
+          <w:rtl/>
+        </w:rPr>
+        <w:t>דוגמא לשימוש</w:t>
+      </w:r>
+      <w:r>
+        <w:rPr>
+          <w:rFonts w:ascii="Consolas" w:eastAsia="Times New Roman" w:hAnsi="Consolas" w:cs="Times New Roman" w:hint="cs"/>
+          <w:color w:val="9CDCFE"/>
+          <w:sz w:val="21"/>
+          <w:szCs w:val="21"/>
+          <w:rtl/>
+        </w:rPr>
+        <w:t xml:space="preserve"> (עם כל הפרמטרים בתוכו</w:t>
+      </w:r>
+      <w:bookmarkStart w:id="0" w:name="_GoBack"/>
+      <w:bookmarkEnd w:id="0"/>
+      <w:r>
+        <w:rPr>
+          <w:rFonts w:ascii="Consolas" w:eastAsia="Times New Roman" w:hAnsi="Consolas" w:cs="Times New Roman" w:hint="cs"/>
+          <w:color w:val="9CDCFE"/>
+          <w:sz w:val="21"/>
+          <w:szCs w:val="21"/>
+          <w:rtl/>
+        </w:rPr>
+        <w:t>)</w:t>
+      </w:r>
+      <w:r>
+        <w:rPr>
+          <w:rFonts w:ascii="Consolas" w:eastAsia="Times New Roman" w:hAnsi="Consolas" w:cs="Times New Roman" w:hint="cs"/>
+          <w:color w:val="9CDCFE"/>
+          <w:sz w:val="21"/>
+          <w:szCs w:val="21"/>
+          <w:rtl/>
+        </w:rPr>
+        <w:t>:</w:t>
+      </w:r>
+    </w:p>
+    <w:p>
+      <w:pPr>
+        <w:shd w:val="clear" w:color="auto" w:fill="1E1E1E"/>
+        <w:spacing w:after="0" w:line="285" w:lineRule="atLeast"/>
+        <w:jc w:val="right"/>
+        <w:rPr>
+          <w:rFonts w:ascii="Consolas" w:eastAsia="Times New Roman" w:hAnsi="Consolas" w:cs="Times New Roman"/>
+          <w:color w:val="FFFFFF" w:themeColor="background1"/>
+          <w:sz w:val="21"/>
+          <w:szCs w:val="21"/>
+        </w:rPr>
+      </w:pPr>
+      <w:hyperlink r:id="rId12" w:history="1">
+        <w:r>
+          <w:rPr>
+            <w:rStyle w:val="Hyperlink"/>
+            <w:color w:val="FFFFFF" w:themeColor="background1"/>
+          </w:rPr>
+          <w:t>http://localhost:8080/api/searchRecipe?string=pasta&amp;&amp;isCaseSensitive=false&amp;&amp;userId=5d31fea0a99d0534dcde6c32</w:t>
+        </w:r>
+      </w:hyperlink>
+    </w:p>
+    <w:p>
+      <w:pPr>
+        <w:bidi/>
+        <w:jc w:val="both"/>
+      </w:pPr>
+    </w:p>
+    <w:p>
+      <w:pPr>
+        <w:bidi/>
+        <w:jc w:val="both"/>
+      </w:pPr>
+    </w:p>
+    <w:p>
+      <w:pPr>
+        <w:bidi/>
+      </w:pPr>
     </w:p>
     <w:sectPr>
       <w:pgSz w:w="12240" w:h="15840"/>

</xml_diff>

<commit_message>
add Aho-Corasick algorithm func
-Raz
</commit_message>
<xml_diff>
--- a/src/API-Server.docx
+++ b/src/API-Server.docx
@@ -1744,7 +1744,7 @@
         <w:bidi/>
         <w:spacing w:line="285" w:lineRule="atLeast"/>
         <w:rPr>
-          <w:rFonts w:ascii="Consolas" w:eastAsia="Times New Roman" w:hAnsi="Consolas" w:cs="Times New Roman" w:hint="cs"/>
+          <w:rFonts w:ascii="Consolas" w:eastAsia="Times New Roman" w:hAnsi="Consolas" w:cs="Times New Roman"/>
           <w:color w:val="D4D4D4"/>
           <w:sz w:val="21"/>
           <w:szCs w:val="21"/>
@@ -1860,7 +1860,6 @@
         <w:bidi/>
         <w:spacing w:after="0" w:line="285" w:lineRule="atLeast"/>
         <w:rPr>
-          <w:rFonts w:hint="cs"/>
           <w:color w:val="FFFFFF" w:themeColor="background1"/>
           <w:rtl/>
         </w:rPr>
@@ -1927,15 +1926,266 @@
           <w:rtl/>
         </w:rPr>
         <w:t xml:space="preserve"> את כלל המרכיבים של המתכונים שלו</w:t>
+      </w:r>
+    </w:p>
+    <w:p>
+      <w:pPr>
+        <w:bidi/>
+      </w:pPr>
+    </w:p>
+    <w:p>
+      <w:pPr>
+        <w:shd w:val="clear" w:color="auto" w:fill="1E1E1E"/>
+        <w:spacing w:after="0" w:line="285" w:lineRule="atLeast"/>
+        <w:jc w:val="right"/>
+        <w:rPr>
+          <w:rFonts w:ascii="Consolas" w:eastAsia="Times New Roman" w:hAnsi="Consolas" w:cs="Times New Roman"/>
+          <w:color w:val="CE9178"/>
+          <w:sz w:val="21"/>
+          <w:szCs w:val="21"/>
+        </w:rPr>
+      </w:pPr>
+      <w:proofErr w:type="spellStart"/>
+      <w:r>
+        <w:rPr>
+          <w:rFonts w:ascii="Consolas" w:eastAsia="Times New Roman" w:hAnsi="Consolas" w:cs="Times New Roman"/>
+          <w:color w:val="CE9178"/>
+          <w:sz w:val="21"/>
+          <w:szCs w:val="21"/>
+        </w:rPr>
+        <w:t>freeSearchRecipes</w:t>
+      </w:r>
+      <w:proofErr w:type="spellEnd"/>
+    </w:p>
+    <w:p>
+      <w:pPr>
+        <w:shd w:val="clear" w:color="auto" w:fill="1E1E1E"/>
+        <w:spacing w:line="285" w:lineRule="atLeast"/>
+        <w:jc w:val="right"/>
+        <w:rPr>
+          <w:rFonts w:ascii="Consolas" w:eastAsia="Times New Roman" w:hAnsi="Consolas" w:cs="Times New Roman"/>
+          <w:color w:val="CE9178"/>
+          <w:sz w:val="21"/>
+          <w:szCs w:val="21"/>
+        </w:rPr>
+      </w:pPr>
+      <w:r>
+        <w:rPr>
+          <w:rFonts w:ascii="Consolas" w:eastAsia="Times New Roman" w:hAnsi="Consolas" w:cs="Times New Roman"/>
+          <w:color w:val="CE9178"/>
+          <w:sz w:val="21"/>
+          <w:szCs w:val="21"/>
+        </w:rPr>
+        <w:t>(</w:t>
+      </w:r>
+      <w:proofErr w:type="spellStart"/>
+      <w:r>
+        <w:rPr>
+          <w:rFonts w:ascii="Consolas" w:eastAsia="Times New Roman" w:hAnsi="Consolas" w:cs="Times New Roman"/>
+          <w:color w:val="4EC9B0"/>
+          <w:sz w:val="21"/>
+          <w:szCs w:val="21"/>
+        </w:rPr>
+        <w:t>A</w:t>
+      </w:r>
+      <w:r>
+        <w:rPr>
+          <w:rFonts w:ascii="Consolas" w:eastAsia="Times New Roman" w:hAnsi="Consolas" w:cs="Times New Roman"/>
+          <w:color w:val="4EC9B0"/>
+          <w:sz w:val="21"/>
+          <w:szCs w:val="21"/>
+        </w:rPr>
+        <w:t>ho</w:t>
+      </w:r>
+      <w:r>
+        <w:rPr>
+          <w:rFonts w:ascii="Consolas" w:eastAsia="Times New Roman" w:hAnsi="Consolas" w:cs="Times New Roman"/>
+          <w:color w:val="4EC9B0"/>
+          <w:sz w:val="21"/>
+          <w:szCs w:val="21"/>
+        </w:rPr>
+        <w:t>-</w:t>
+      </w:r>
+      <w:r>
+        <w:rPr>
+          <w:rFonts w:ascii="Consolas" w:eastAsia="Times New Roman" w:hAnsi="Consolas" w:cs="Times New Roman"/>
+          <w:color w:val="4EC9B0"/>
+          <w:sz w:val="21"/>
+          <w:szCs w:val="21"/>
+        </w:rPr>
+        <w:t>Corasick</w:t>
+      </w:r>
+      <w:proofErr w:type="spellEnd"/>
+      <w:r>
+        <w:rPr>
+          <w:rFonts w:ascii="Consolas" w:eastAsia="Times New Roman" w:hAnsi="Consolas" w:cs="Times New Roman"/>
+          <w:color w:val="4EC9B0"/>
+          <w:sz w:val="21"/>
+          <w:szCs w:val="21"/>
+        </w:rPr>
+        <w:t xml:space="preserve"> Algorithm</w:t>
+      </w:r>
+      <w:r>
+        <w:rPr>
+          <w:rFonts w:ascii="Consolas" w:eastAsia="Times New Roman" w:hAnsi="Consolas" w:cs="Times New Roman"/>
+          <w:color w:val="CE9178"/>
+          <w:sz w:val="21"/>
+          <w:szCs w:val="21"/>
+        </w:rPr>
+        <w:t>)</w:t>
+      </w:r>
+    </w:p>
+    <w:p>
+      <w:pPr>
+        <w:shd w:val="clear" w:color="auto" w:fill="1E1E1E"/>
+        <w:bidi/>
+        <w:spacing w:line="285" w:lineRule="atLeast"/>
+        <w:rPr>
+          <w:rFonts w:ascii="Consolas" w:eastAsia="Times New Roman" w:hAnsi="Consolas" w:cs="Times New Roman" w:hint="cs"/>
+          <w:color w:val="9CDCFE"/>
+          <w:sz w:val="21"/>
+          <w:szCs w:val="21"/>
+          <w:rtl/>
+        </w:rPr>
+      </w:pPr>
+      <w:r>
+        <w:rPr>
+          <w:rFonts w:hint="cs"/>
+          <w:rtl/>
+        </w:rPr>
+        <w:t xml:space="preserve">מקבל פרמטר בשם </w:t>
+      </w:r>
+      <w:r>
+        <w:rPr>
+          <w:color w:val="D9E2F3" w:themeColor="accent1" w:themeTint="33"/>
+        </w:rPr>
+        <w:t>string</w:t>
+      </w:r>
+      <w:r>
+        <w:rPr>
+          <w:rFonts w:hint="cs"/>
+          <w:color w:val="D9E2F3" w:themeColor="accent1" w:themeTint="33"/>
+          <w:rtl/>
+        </w:rPr>
+        <w:t xml:space="preserve"> </w:t>
+      </w:r>
+      <w:r>
+        <w:rPr>
+          <w:rFonts w:hint="cs"/>
+          <w:color w:val="D9E2F3" w:themeColor="accent1" w:themeTint="33"/>
+          <w:rtl/>
+        </w:rPr>
+        <w:t xml:space="preserve">- </w:t>
       </w:r>
       <w:bookmarkStart w:id="0" w:name="_GoBack"/>
       <w:bookmarkEnd w:id="0"/>
-    </w:p>
-    <w:p>
-      <w:pPr>
-        <w:bidi/>
-        <w:jc w:val="both"/>
-      </w:pPr>
+      <w:r>
+        <w:rPr>
+          <w:rFonts w:hint="cs"/>
+          <w:color w:val="FFFFFF" w:themeColor="background1"/>
+          <w:rtl/>
+        </w:rPr>
+        <w:t>היכול להכיל מחרוזת בכל גודל</w:t>
+      </w:r>
+    </w:p>
+    <w:p>
+      <w:pPr>
+        <w:shd w:val="clear" w:color="auto" w:fill="1E1E1E"/>
+        <w:bidi/>
+        <w:spacing w:line="285" w:lineRule="atLeast"/>
+        <w:rPr>
+          <w:rFonts w:ascii="Consolas" w:eastAsia="Times New Roman" w:hAnsi="Consolas" w:cs="Times New Roman"/>
+          <w:color w:val="9CDCFE"/>
+          <w:sz w:val="21"/>
+          <w:szCs w:val="21"/>
+          <w:rtl/>
+        </w:rPr>
+      </w:pPr>
+      <w:r>
+        <w:rPr>
+          <w:rFonts w:ascii="Consolas" w:eastAsia="Times New Roman" w:hAnsi="Consolas" w:cs="Times New Roman" w:hint="cs"/>
+          <w:color w:val="9CDCFE"/>
+          <w:sz w:val="21"/>
+          <w:szCs w:val="21"/>
+          <w:rtl/>
+        </w:rPr>
+        <w:t>מחזיר 1- אם לא קיבל פרמט</w:t>
+      </w:r>
+      <w:r>
+        <w:rPr>
+          <w:rFonts w:ascii="Consolas" w:eastAsia="Times New Roman" w:hAnsi="Consolas" w:cs="Times New Roman" w:hint="cs"/>
+          <w:color w:val="9CDCFE"/>
+          <w:sz w:val="21"/>
+          <w:szCs w:val="21"/>
+          <w:rtl/>
+        </w:rPr>
+        <w:t xml:space="preserve">ר </w:t>
+      </w:r>
+      <w:r>
+        <w:rPr>
+          <w:rFonts w:ascii="Consolas" w:eastAsia="Times New Roman" w:hAnsi="Consolas" w:cs="Times New Roman"/>
+          <w:color w:val="9CDCFE"/>
+          <w:sz w:val="21"/>
+          <w:szCs w:val="21"/>
+        </w:rPr>
+        <w:t>string</w:t>
+      </w:r>
+      <w:r>
+        <w:rPr>
+          <w:rFonts w:ascii="Consolas" w:eastAsia="Times New Roman" w:hAnsi="Consolas" w:cs="Times New Roman" w:hint="cs"/>
+          <w:color w:val="9CDCFE"/>
+          <w:sz w:val="21"/>
+          <w:szCs w:val="21"/>
+          <w:rtl/>
+        </w:rPr>
+        <w:t xml:space="preserve"> או מערך ריק אם לא נמצאו התאמות או את מערך המתכונים המתאימים שנמצאו עבור מחרוזת החיפוש</w:t>
+      </w:r>
+    </w:p>
+    <w:p>
+      <w:pPr>
+        <w:shd w:val="clear" w:color="auto" w:fill="1E1E1E"/>
+        <w:bidi/>
+        <w:spacing w:line="285" w:lineRule="atLeast"/>
+        <w:rPr>
+          <w:rFonts w:ascii="Consolas" w:eastAsia="Times New Roman" w:hAnsi="Consolas" w:cs="Times New Roman"/>
+          <w:color w:val="FFFFFF" w:themeColor="background1"/>
+          <w:sz w:val="21"/>
+          <w:szCs w:val="21"/>
+        </w:rPr>
+      </w:pPr>
+      <w:r>
+        <w:rPr>
+          <w:rFonts w:ascii="Consolas" w:eastAsia="Times New Roman" w:hAnsi="Consolas" w:cs="Times New Roman" w:hint="cs"/>
+          <w:color w:val="9CDCFE"/>
+          <w:sz w:val="21"/>
+          <w:szCs w:val="21"/>
+          <w:rtl/>
+        </w:rPr>
+        <w:t>דוגמא לשימוש:</w:t>
+      </w:r>
+    </w:p>
+    <w:p>
+      <w:pPr>
+        <w:shd w:val="clear" w:color="auto" w:fill="1E1E1E"/>
+        <w:bidi/>
+        <w:spacing w:line="285" w:lineRule="atLeast"/>
+        <w:rPr>
+          <w:rFonts w:ascii="Consolas" w:eastAsia="Times New Roman" w:hAnsi="Consolas" w:cs="Times New Roman"/>
+          <w:color w:val="FFFFFF" w:themeColor="background1"/>
+          <w:sz w:val="21"/>
+          <w:szCs w:val="21"/>
+          <w:rtl/>
+        </w:rPr>
+      </w:pPr>
+      <w:hyperlink r:id="rId14" w:history="1">
+        <w:r>
+          <w:rPr>
+            <w:rStyle w:val="Hyperlink"/>
+            <w:color w:val="FFFFFF" w:themeColor="background1"/>
+          </w:rPr>
+          <w:t>http://localhost:8080/api/freeSearchRecipes?string=chicken tasty burger</w:t>
+        </w:r>
+      </w:hyperlink>
     </w:p>
     <w:p>
       <w:pPr>

</xml_diff>